<commit_message>
git added to report
</commit_message>
<xml_diff>
--- a/вычмат2.docx
+++ b/вычмат2.docx
@@ -12562,6 +12562,30 @@
           <w:b/>
         </w:rPr>
       </w:pPr>
+      <w:r>
+        <w:rPr>
+          <w:rFonts w:ascii="Times New Roman" w:hAnsi="Times New Roman"/>
+          <w:b/>
+        </w:rPr>
+        <w:t xml:space="preserve">Исходный код: </w:t>
+      </w:r>
+      <w:hyperlink r:id="rId9" w:history="1">
+        <w:r>
+          <w:rPr>
+            <w:rStyle w:val="af9"/>
+            <w:rFonts w:ascii="Times New Roman" w:hAnsi="Times New Roman"/>
+            <w:b/>
+          </w:rPr>
+          <w:t>https://github.com/2BuRy1/Computational-Maths-Lab2</w:t>
+        </w:r>
+      </w:hyperlink>
+      <w:r>
+        <w:rPr>
+          <w:rFonts w:ascii="Times New Roman" w:hAnsi="Times New Roman"/>
+          <w:b/>
+        </w:rPr>
+        <w:t xml:space="preserve"> </w:t>
+      </w:r>
     </w:p>
     <w:p>
       <w:pPr>
@@ -13112,7 +13136,7 @@
                           <pic:cNvPicPr/>
                         </pic:nvPicPr>
                         <pic:blipFill>
-                          <a:blip r:embed="rId9"/>
+                          <a:blip r:embed="rId10"/>
                           <a:stretch>
                             <a:fillRect/>
                           </a:stretch>
@@ -13176,7 +13200,7 @@
                           <pic:cNvPicPr/>
                         </pic:nvPicPr>
                         <pic:blipFill>
-                          <a:blip r:embed="rId10" cstate="print">
+                          <a:blip r:embed="rId11" cstate="print">
                             <a:extLst>
                               <a:ext uri="{28A0092B-C50C-407E-A947-70E740481C1C}">
                                 <a14:useLocalDpi xmlns:a14="http://schemas.microsoft.com/office/drawing/2010/main" val="0"/>
@@ -13298,7 +13322,7 @@
                     <pic:cNvPicPr/>
                   </pic:nvPicPr>
                   <pic:blipFill>
-                    <a:blip r:embed="rId11">
+                    <a:blip r:embed="rId12">
                       <a:extLst>
                         <a:ext uri="{28A0092B-C50C-407E-A947-70E740481C1C}">
                           <a14:useLocalDpi xmlns:a14="http://schemas.microsoft.com/office/drawing/2010/main" val="0"/>
@@ -13358,7 +13382,7 @@
                     <pic:cNvPicPr/>
                   </pic:nvPicPr>
                   <pic:blipFill>
-                    <a:blip r:embed="rId12"/>
+                    <a:blip r:embed="rId13"/>
                     <a:stretch>
                       <a:fillRect/>
                     </a:stretch>
@@ -13412,7 +13436,7 @@
                     <pic:cNvPicPr/>
                   </pic:nvPicPr>
                   <pic:blipFill>
-                    <a:blip r:embed="rId13">
+                    <a:blip r:embed="rId14">
                       <a:extLst>
                         <a:ext uri="{28A0092B-C50C-407E-A947-70E740481C1C}">
                           <a14:useLocalDpi xmlns:a14="http://schemas.microsoft.com/office/drawing/2010/main" val="0"/>
@@ -13483,7 +13507,7 @@
                     <pic:cNvPicPr/>
                   </pic:nvPicPr>
                   <pic:blipFill>
-                    <a:blip r:embed="rId14">
+                    <a:blip r:embed="rId15">
                       <a:extLst>
                         <a:ext uri="{28A0092B-C50C-407E-A947-70E740481C1C}">
                           <a14:useLocalDpi xmlns:a14="http://schemas.microsoft.com/office/drawing/2010/main" val="0"/>
@@ -13535,6 +13559,7 @@
       <w:pPr>
         <w:rPr>
           <w:rFonts w:ascii="Times New Roman" w:hAnsi="Times New Roman"/>
+          <w:lang w:val="en-US"/>
         </w:rPr>
       </w:pPr>
       <w:r>
@@ -15216,6 +15241,18 @@
       <w:u w:val="single"/>
     </w:rPr>
   </w:style>
+  <w:style w:type="character" w:styleId="afa">
+    <w:name w:val="Unresolved Mention"/>
+    <w:basedOn w:val="a0"/>
+    <w:uiPriority w:val="99"/>
+    <w:semiHidden/>
+    <w:unhideWhenUsed/>
+    <w:rsid w:val="00F50252"/>
+    <w:rPr>
+      <w:color w:val="605E5C"/>
+      <w:shd w:val="clear" w:color="auto" w:fill="E1DFDD"/>
+    </w:rPr>
+  </w:style>
 </w:styles>
 </file>
 

</xml_diff>